<commit_message>
added files and poo document video 14
</commit_message>
<xml_diff>
--- a/Curso POO java.docx
+++ b/Curso POO java.docx
@@ -3416,33 +3416,21 @@
         <w:rPr>
           <w:u w:val="single"/>
         </w:rPr>
-        <w:t>Video 1</w:t>
-      </w:r>
-      <w:r>
-        <w:rPr>
-          <w:u w:val="single"/>
-        </w:rPr>
-        <w:t>3</w:t>
-      </w:r>
-      <w:r>
-        <w:rPr>
-          <w:u w:val="single"/>
-        </w:rPr>
-        <w:t xml:space="preserve"> – 20-08-2025</w:t>
-      </w:r>
-    </w:p>
-    <w:p>
-      <w:pPr>
-        <w:pStyle w:val="Normal"/>
-        <w:bidi w:val="0"/>
-        <w:jc w:val="start"/>
-        <w:rPr>
-          <w:u w:val="none"/>
-        </w:rPr>
-      </w:pPr>
-      <w:r>
-        <w:rPr>
-          <w:u w:val="single"/>
+        <w:t>Video 13 – 20-08-2025</w:t>
+      </w:r>
+    </w:p>
+    <w:p>
+      <w:pPr>
+        <w:pStyle w:val="Normal"/>
+        <w:bidi w:val="0"/>
+        <w:jc w:val="start"/>
+        <w:rPr>
+          <w:u w:val="none"/>
+        </w:rPr>
+      </w:pPr>
+      <w:r>
+        <w:rPr>
+          <w:u w:val="none"/>
         </w:rPr>
       </w:r>
     </w:p>
@@ -3988,185 +3976,36 @@
         <w:tab/>
         <w:tab/>
         <w:tab/>
-      </w:r>
-      <w:r>
-        <w:rPr>
-          <w:rFonts w:ascii="Consolas" w:hAnsi="Consolas"/>
-          <w:color w:val="808080"/>
-          <w:sz w:val="20"/>
-          <w:u w:val="single"/>
-        </w:rPr>
-        <w:t>pueden</w:t>
-      </w:r>
-      <w:r>
-        <w:rPr>
-          <w:rFonts w:ascii="Consolas" w:hAnsi="Consolas"/>
-          <w:color w:val="808080"/>
-          <w:sz w:val="20"/>
-          <w:u w:val="single"/>
-        </w:rPr>
-        <w:t xml:space="preserve"> </w:t>
-      </w:r>
-      <w:r>
-        <w:rPr>
-          <w:rFonts w:ascii="Consolas" w:hAnsi="Consolas"/>
-          <w:color w:val="808080"/>
-          <w:sz w:val="20"/>
-          <w:u w:val="single"/>
-        </w:rPr>
-        <w:t>eliminar</w:t>
-      </w:r>
-      <w:r>
-        <w:rPr>
-          <w:rFonts w:ascii="Consolas" w:hAnsi="Consolas"/>
-          <w:color w:val="808080"/>
-          <w:sz w:val="20"/>
-          <w:u w:val="single"/>
-        </w:rPr>
-        <w:t xml:space="preserve"> </w:t>
-      </w:r>
-      <w:r>
-        <w:rPr>
-          <w:rFonts w:ascii="Consolas" w:hAnsi="Consolas"/>
-          <w:color w:val="808080"/>
-          <w:sz w:val="20"/>
-          <w:u w:val="single"/>
-        </w:rPr>
-        <w:t>ni</w:t>
-      </w:r>
-      <w:r>
-        <w:rPr>
-          <w:rFonts w:ascii="Consolas" w:hAnsi="Consolas"/>
-          <w:color w:val="808080"/>
-          <w:sz w:val="20"/>
-          <w:u w:val="single"/>
-        </w:rPr>
-        <w:t xml:space="preserve"> </w:t>
-      </w:r>
-      <w:r>
-        <w:rPr>
-          <w:rFonts w:ascii="Consolas" w:hAnsi="Consolas"/>
-          <w:color w:val="808080"/>
-          <w:sz w:val="20"/>
-          <w:u w:val="single"/>
-        </w:rPr>
-        <w:t>modificar</w:t>
-      </w:r>
-      <w:r>
-        <w:rPr>
-          <w:rFonts w:ascii="Consolas" w:hAnsi="Consolas"/>
-          <w:color w:val="808080"/>
-          <w:sz w:val="20"/>
-          <w:u w:val="single"/>
-        </w:rPr>
-        <w:t xml:space="preserve"> </w:t>
-      </w:r>
-      <w:r>
-        <w:rPr>
-          <w:rFonts w:ascii="Consolas" w:hAnsi="Consolas"/>
-          <w:color w:val="808080"/>
-          <w:sz w:val="20"/>
-          <w:u w:val="single"/>
-        </w:rPr>
-        <w:t>en</w:t>
-      </w:r>
-      <w:r>
-        <w:rPr>
-          <w:rFonts w:ascii="Consolas" w:hAnsi="Consolas"/>
-          <w:color w:val="808080"/>
-          <w:sz w:val="20"/>
-          <w:u w:val="single"/>
-        </w:rPr>
-        <w:t xml:space="preserve"> </w:t>
-      </w:r>
-      <w:r>
-        <w:rPr>
-          <w:rFonts w:ascii="Consolas" w:hAnsi="Consolas"/>
-          <w:color w:val="808080"/>
-          <w:sz w:val="20"/>
-          <w:u w:val="single"/>
-        </w:rPr>
-        <w:t>la</w:t>
-      </w:r>
-      <w:r>
-        <w:rPr>
-          <w:rFonts w:ascii="Consolas" w:hAnsi="Consolas"/>
-          <w:color w:val="808080"/>
-          <w:sz w:val="20"/>
-          <w:u w:val="single"/>
-        </w:rPr>
-        <w:t xml:space="preserve"> </w:t>
-      </w:r>
-      <w:r>
-        <w:rPr>
-          <w:rFonts w:ascii="Consolas" w:hAnsi="Consolas"/>
-          <w:color w:val="808080"/>
-          <w:sz w:val="20"/>
-          <w:u w:val="single"/>
-        </w:rPr>
-        <w:t>memoria</w:t>
-      </w:r>
-      <w:r>
-        <w:rPr>
-          <w:rFonts w:ascii="Consolas" w:hAnsi="Consolas"/>
-          <w:color w:val="808080"/>
-          <w:sz w:val="20"/>
-          <w:u w:val="single"/>
-        </w:rPr>
-        <w:t xml:space="preserve"> </w:t>
-      </w:r>
-      <w:r>
-        <w:rPr>
-          <w:rFonts w:ascii="Consolas" w:hAnsi="Consolas"/>
-          <w:color w:val="808080"/>
-          <w:sz w:val="20"/>
-          <w:u w:val="single"/>
-        </w:rPr>
-        <w:t>ocuapada</w:t>
-      </w:r>
-      <w:r>
-        <w:rPr>
-          <w:rFonts w:ascii="Consolas" w:hAnsi="Consolas"/>
-          <w:color w:val="808080"/>
-          <w:sz w:val="20"/>
-          <w:u w:val="single"/>
-        </w:rPr>
-        <w:t>. Stack and Heap */</w:t>
-      </w:r>
-    </w:p>
-    <w:p>
-      <w:pPr>
-        <w:pStyle w:val="Normal"/>
-        <w:bidi w:val="0"/>
-        <w:jc w:val="start"/>
-        <w:rPr>
-          <w:u w:val="none"/>
-        </w:rPr>
-      </w:pPr>
-      <w:r>
-        <w:rPr>
-          <w:rFonts w:ascii="Consolas" w:hAnsi="Consolas"/>
-          <w:color w:val="808080"/>
-          <w:sz w:val="20"/>
-          <w:u w:val="single"/>
-        </w:rPr>
-      </w:r>
-    </w:p>
-    <w:p>
-      <w:pPr>
-        <w:pStyle w:val="Normal"/>
-        <w:bidi w:val="0"/>
-        <w:jc w:val="start"/>
-        <w:rPr>
-          <w:u w:val="none"/>
-        </w:rPr>
-      </w:pPr>
-      <w:r>
-        <w:rPr>
-          <w:rFonts w:ascii="Consolas" w:hAnsi="Consolas"/>
-          <w:color w:val="808080"/>
-          <w:sz w:val="20"/>
-          <w:u w:val="single"/>
+        <w:t>pueden eliminar ni modificar en la memoria ocuapada. Stack and Heap */</w:t>
+      </w:r>
+    </w:p>
+    <w:p>
+      <w:pPr>
+        <w:pStyle w:val="Normal"/>
+        <w:bidi w:val="0"/>
+        <w:jc w:val="start"/>
+        <w:rPr>
+          <w:u w:val="none"/>
+        </w:rPr>
+      </w:pPr>
+      <w:r>
+        <w:rPr>
+          <w:u w:val="none"/>
+        </w:rPr>
+      </w:r>
+    </w:p>
+    <w:p>
+      <w:pPr>
+        <w:pStyle w:val="Normal"/>
+        <w:bidi w:val="0"/>
+        <w:jc w:val="start"/>
+        <w:rPr>
+          <w:u w:val="none"/>
+        </w:rPr>
+      </w:pPr>
+      <w:r>
+        <w:rPr>
+          <w:u w:val="none"/>
         </w:rPr>
       </w:r>
     </w:p>
@@ -4959,6 +4798,718 @@
           <w:sz w:val="20"/>
           <w:u w:val="none"/>
         </w:rPr>
+      </w:r>
+    </w:p>
+    <w:p>
+      <w:pPr>
+        <w:pStyle w:val="Normal"/>
+        <w:bidi w:val="0"/>
+        <w:jc w:val="start"/>
+        <w:rPr>
+          <w:rFonts w:ascii="Consolas" w:hAnsi="Consolas"/>
+          <w:color w:val="808080"/>
+          <w:sz w:val="20"/>
+          <w:u w:val="none"/>
+        </w:rPr>
+      </w:pPr>
+      <w:r>
+        <w:rPr>
+          <w:rFonts w:ascii="Consolas" w:hAnsi="Consolas"/>
+          <w:color w:val="808080"/>
+          <w:sz w:val="20"/>
+          <w:u w:val="none"/>
+        </w:rPr>
+      </w:r>
+    </w:p>
+    <w:p>
+      <w:pPr>
+        <w:pStyle w:val="Normal"/>
+        <w:bidi w:val="0"/>
+        <w:jc w:val="start"/>
+        <w:rPr>
+          <w:rFonts w:ascii="Consolas" w:hAnsi="Consolas"/>
+          <w:color w:val="808080"/>
+          <w:sz w:val="20"/>
+          <w:u w:val="none"/>
+        </w:rPr>
+      </w:pPr>
+      <w:r>
+        <w:rPr>
+          <w:rFonts w:ascii="Consolas" w:hAnsi="Consolas"/>
+          <w:color w:val="808080"/>
+          <w:sz w:val="20"/>
+          <w:u w:val="none"/>
+        </w:rPr>
+      </w:r>
+    </w:p>
+    <w:p>
+      <w:pPr>
+        <w:pStyle w:val="Normal"/>
+        <w:bidi w:val="0"/>
+        <w:jc w:val="start"/>
+        <w:rPr>
+          <w:rFonts w:ascii="Consolas" w:hAnsi="Consolas"/>
+          <w:color w:val="808080"/>
+          <w:sz w:val="20"/>
+          <w:u w:val="none"/>
+        </w:rPr>
+      </w:pPr>
+      <w:r>
+        <w:rPr>
+          <w:rFonts w:ascii="Consolas" w:hAnsi="Consolas"/>
+          <w:color w:val="808080"/>
+          <w:sz w:val="20"/>
+          <w:u w:val="none"/>
+        </w:rPr>
+      </w:r>
+    </w:p>
+    <w:p>
+      <w:pPr>
+        <w:pStyle w:val="Normal"/>
+        <w:bidi w:val="0"/>
+        <w:jc w:val="start"/>
+        <w:rPr>
+          <w:rFonts w:ascii="Consolas" w:hAnsi="Consolas"/>
+          <w:color w:val="808080"/>
+          <w:sz w:val="20"/>
+          <w:u w:val="none"/>
+        </w:rPr>
+      </w:pPr>
+      <w:r>
+        <w:rPr>
+          <w:rFonts w:ascii="Consolas" w:hAnsi="Consolas"/>
+          <w:color w:val="808080"/>
+          <w:sz w:val="20"/>
+          <w:u w:val="none"/>
+        </w:rPr>
+      </w:r>
+    </w:p>
+    <w:p>
+      <w:pPr>
+        <w:pStyle w:val="Normal"/>
+        <w:bidi w:val="0"/>
+        <w:jc w:val="start"/>
+        <w:rPr>
+          <w:rFonts w:ascii="Consolas" w:hAnsi="Consolas"/>
+          <w:color w:val="808080"/>
+          <w:sz w:val="20"/>
+          <w:u w:val="none"/>
+        </w:rPr>
+      </w:pPr>
+      <w:r>
+        <w:rPr>
+          <w:rFonts w:ascii="Consolas" w:hAnsi="Consolas"/>
+          <w:color w:val="808080"/>
+          <w:sz w:val="20"/>
+          <w:u w:val="none"/>
+        </w:rPr>
+        <w:t>Video 14 : 25-08-2025 - 40 min</w:t>
+      </w:r>
+    </w:p>
+    <w:p>
+      <w:pPr>
+        <w:pStyle w:val="Normal"/>
+        <w:bidi w:val="0"/>
+        <w:jc w:val="start"/>
+        <w:rPr>
+          <w:rFonts w:ascii="Consolas" w:hAnsi="Consolas"/>
+          <w:color w:val="808080"/>
+          <w:sz w:val="20"/>
+          <w:u w:val="none"/>
+        </w:rPr>
+      </w:pPr>
+      <w:r>
+        <w:rPr>
+          <w:rFonts w:ascii="Consolas" w:hAnsi="Consolas"/>
+          <w:color w:val="808080"/>
+          <w:sz w:val="20"/>
+          <w:u w:val="none"/>
+        </w:rPr>
+        <w:t>Entrada de datos con Scanner.</w:t>
+      </w:r>
+    </w:p>
+    <w:p>
+      <w:pPr>
+        <w:pStyle w:val="Normal"/>
+        <w:bidi w:val="0"/>
+        <w:jc w:val="start"/>
+        <w:rPr>
+          <w:rFonts w:ascii="Consolas" w:hAnsi="Consolas"/>
+          <w:color w:val="808080"/>
+          <w:sz w:val="20"/>
+          <w:u w:val="none"/>
+        </w:rPr>
+      </w:pPr>
+      <w:r>
+        <w:rPr>
+          <w:rFonts w:ascii="Consolas" w:hAnsi="Consolas"/>
+          <w:color w:val="808080"/>
+          <w:sz w:val="20"/>
+          <w:u w:val="none"/>
+        </w:rPr>
+      </w:r>
+    </w:p>
+    <w:p>
+      <w:pPr>
+        <w:pStyle w:val="Normal"/>
+        <w:bidi w:val="0"/>
+        <w:jc w:val="start"/>
+        <w:rPr>
+          <w:rFonts w:ascii="Consolas" w:hAnsi="Consolas"/>
+          <w:color w:val="808080"/>
+          <w:sz w:val="20"/>
+          <w:u w:val="none"/>
+        </w:rPr>
+      </w:pPr>
+      <w:r>
+        <w:rPr>
+          <w:rFonts w:ascii="Consolas" w:hAnsi="Consolas"/>
+          <w:color w:val="808080"/>
+          <w:sz w:val="20"/>
+          <w:u w:val="none"/>
+        </w:rPr>
+        <w:t>Nos permitira ingresar datos desde la consola del sistema.</w:t>
+      </w:r>
+    </w:p>
+    <w:p>
+      <w:pPr>
+        <w:pStyle w:val="Normal"/>
+        <w:bidi w:val="0"/>
+        <w:jc w:val="start"/>
+        <w:rPr>
+          <w:rFonts w:ascii="Consolas" w:hAnsi="Consolas"/>
+          <w:color w:val="808080"/>
+          <w:sz w:val="20"/>
+          <w:u w:val="none"/>
+        </w:rPr>
+      </w:pPr>
+      <w:r>
+        <w:rPr>
+          <w:rFonts w:ascii="Consolas" w:hAnsi="Consolas"/>
+          <w:color w:val="808080"/>
+          <w:sz w:val="20"/>
+          <w:u w:val="none"/>
+        </w:rPr>
+        <w:br/>
+      </w:r>
+    </w:p>
+    <w:p>
+      <w:pPr>
+        <w:pStyle w:val="Normal"/>
+        <w:bidi w:val="0"/>
+        <w:jc w:val="start"/>
+        <w:rPr>
+          <w:rFonts w:ascii="Consolas" w:hAnsi="Consolas"/>
+          <w:color w:val="808080"/>
+          <w:sz w:val="20"/>
+          <w:u w:val="none"/>
+        </w:rPr>
+      </w:pPr>
+      <w:r>
+        <w:rPr>
+          <w:rFonts w:ascii="Consolas" w:hAnsi="Consolas"/>
+          <w:color w:val="808080"/>
+          <w:sz w:val="20"/>
+          <w:u w:val="none"/>
+        </w:rPr>
+        <w:t>Herencia:</w:t>
+      </w:r>
+    </w:p>
+    <w:p>
+      <w:pPr>
+        <w:pStyle w:val="Normal"/>
+        <w:bidi w:val="0"/>
+        <w:jc w:val="start"/>
+        <w:rPr>
+          <w:rFonts w:ascii="Consolas" w:hAnsi="Consolas"/>
+          <w:color w:val="808080"/>
+          <w:sz w:val="20"/>
+          <w:u w:val="none"/>
+        </w:rPr>
+      </w:pPr>
+      <w:r>
+        <w:rPr>
+          <w:rFonts w:ascii="Consolas" w:hAnsi="Consolas"/>
+          <w:color w:val="808080"/>
+          <w:sz w:val="20"/>
+          <w:u w:val="none"/>
+        </w:rPr>
+      </w:r>
+    </w:p>
+    <w:p>
+      <w:pPr>
+        <w:pStyle w:val="Normal"/>
+        <w:bidi w:val="0"/>
+        <w:jc w:val="start"/>
+        <w:rPr>
+          <w:rFonts w:ascii="Consolas" w:hAnsi="Consolas"/>
+          <w:color w:val="808080"/>
+          <w:sz w:val="20"/>
+          <w:u w:val="none"/>
+        </w:rPr>
+      </w:pPr>
+      <w:r>
+        <w:rPr>
+          <w:rFonts w:ascii="Consolas" w:hAnsi="Consolas"/>
+          <w:color w:val="808080"/>
+          <w:sz w:val="20"/>
+          <w:u w:val="none"/>
+        </w:rPr>
+        <w:t>Java.lang.Object esta heredando de la clase padre object.</w:t>
+      </w:r>
+    </w:p>
+    <w:p>
+      <w:pPr>
+        <w:pStyle w:val="Normal"/>
+        <w:bidi w:val="0"/>
+        <w:jc w:val="start"/>
+        <w:rPr>
+          <w:rFonts w:ascii="Consolas" w:hAnsi="Consolas"/>
+          <w:color w:val="808080"/>
+          <w:sz w:val="20"/>
+          <w:u w:val="none"/>
+        </w:rPr>
+      </w:pPr>
+      <w:r>
+        <w:rPr>
+          <w:rFonts w:ascii="Consolas" w:hAnsi="Consolas"/>
+          <w:color w:val="808080"/>
+          <w:sz w:val="20"/>
+          <w:u w:val="none"/>
+        </w:rPr>
+        <w:t>Java.util.Scanner</w:t>
+      </w:r>
+    </w:p>
+    <w:p>
+      <w:pPr>
+        <w:pStyle w:val="Normal"/>
+        <w:bidi w:val="0"/>
+        <w:jc w:val="start"/>
+        <w:rPr>
+          <w:rFonts w:ascii="Consolas" w:hAnsi="Consolas"/>
+          <w:color w:val="808080"/>
+          <w:sz w:val="20"/>
+          <w:u w:val="none"/>
+        </w:rPr>
+      </w:pPr>
+      <w:r>
+        <w:rPr>
+          <w:rFonts w:ascii="Consolas" w:hAnsi="Consolas"/>
+          <w:color w:val="808080"/>
+          <w:sz w:val="20"/>
+          <w:u w:val="none"/>
+        </w:rPr>
+      </w:r>
+    </w:p>
+    <w:p>
+      <w:pPr>
+        <w:pStyle w:val="Normal"/>
+        <w:bidi w:val="0"/>
+        <w:jc w:val="start"/>
+        <w:rPr>
+          <w:rFonts w:ascii="Consolas" w:hAnsi="Consolas"/>
+          <w:color w:val="808080"/>
+          <w:sz w:val="20"/>
+          <w:u w:val="none"/>
+        </w:rPr>
+      </w:pPr>
+      <w:r>
+        <w:rPr>
+          <w:rFonts w:ascii="Consolas" w:hAnsi="Consolas"/>
+          <w:color w:val="808080"/>
+          <w:sz w:val="20"/>
+          <w:u w:val="none"/>
+        </w:rPr>
+        <w:t>Implements palabra reservada permite que una clase de java adopte comportamientos definidos en las interfaces que le indica la documentación.</w:t>
+      </w:r>
+    </w:p>
+    <w:p>
+      <w:pPr>
+        <w:pStyle w:val="Normal"/>
+        <w:bidi w:val="0"/>
+        <w:jc w:val="start"/>
+        <w:rPr>
+          <w:rFonts w:ascii="Consolas" w:hAnsi="Consolas"/>
+          <w:color w:val="808080"/>
+          <w:sz w:val="20"/>
+          <w:u w:val="none"/>
+        </w:rPr>
+      </w:pPr>
+      <w:r>
+        <w:rPr>
+          <w:rFonts w:ascii="Consolas" w:hAnsi="Consolas"/>
+          <w:color w:val="808080"/>
+          <w:sz w:val="20"/>
+          <w:u w:val="none"/>
+        </w:rPr>
+      </w:r>
+    </w:p>
+    <w:p>
+      <w:pPr>
+        <w:pStyle w:val="Normal"/>
+        <w:bidi w:val="0"/>
+        <w:jc w:val="start"/>
+        <w:rPr>
+          <w:rFonts w:ascii="Consolas" w:hAnsi="Consolas"/>
+          <w:color w:val="808080"/>
+          <w:sz w:val="20"/>
+          <w:u w:val="none"/>
+        </w:rPr>
+      </w:pPr>
+      <w:r>
+        <w:rPr>
+          <w:rFonts w:ascii="Consolas" w:hAnsi="Consolas"/>
+          <w:color w:val="808080"/>
+          <w:sz w:val="20"/>
+          <w:u w:val="none"/>
+        </w:rPr>
+        <w:t>Cuando son métodos estáticos requiere de llamar la clase de donde provienen los métodos Math.sqrt(“_”); como en este ejemplo.</w:t>
+      </w:r>
+    </w:p>
+    <w:p>
+      <w:pPr>
+        <w:pStyle w:val="Normal"/>
+        <w:bidi w:val="0"/>
+        <w:jc w:val="start"/>
+        <w:rPr>
+          <w:rFonts w:ascii="Consolas" w:hAnsi="Consolas"/>
+          <w:color w:val="808080"/>
+          <w:sz w:val="20"/>
+          <w:u w:val="none"/>
+        </w:rPr>
+      </w:pPr>
+      <w:r>
+        <w:rPr>
+          <w:rFonts w:ascii="Consolas" w:hAnsi="Consolas"/>
+          <w:color w:val="808080"/>
+          <w:sz w:val="20"/>
+          <w:u w:val="none"/>
+        </w:rPr>
+      </w:r>
+    </w:p>
+    <w:p>
+      <w:pPr>
+        <w:pStyle w:val="Normal"/>
+        <w:bidi w:val="0"/>
+        <w:jc w:val="start"/>
+        <w:rPr>
+          <w:rFonts w:ascii="Consolas" w:hAnsi="Consolas"/>
+          <w:color w:val="808080"/>
+          <w:sz w:val="20"/>
+          <w:u w:val="none"/>
+        </w:rPr>
+      </w:pPr>
+      <w:r>
+        <w:rPr>
+          <w:rFonts w:ascii="Consolas" w:hAnsi="Consolas"/>
+          <w:color w:val="808080"/>
+          <w:sz w:val="20"/>
+          <w:u w:val="none"/>
+        </w:rPr>
+        <w:t>Cuando no son estaticos, para poder utilizar estos métodos de la clase, crear un objeto o una instancia que pertenezca a la clase que no es estática.</w:t>
+      </w:r>
+    </w:p>
+    <w:p>
+      <w:pPr>
+        <w:pStyle w:val="Normal"/>
+        <w:bidi w:val="0"/>
+        <w:jc w:val="start"/>
+        <w:rPr>
+          <w:rFonts w:ascii="Consolas" w:hAnsi="Consolas"/>
+          <w:color w:val="808080"/>
+          <w:sz w:val="20"/>
+          <w:u w:val="none"/>
+        </w:rPr>
+      </w:pPr>
+      <w:r>
+        <w:rPr>
+          <w:rFonts w:ascii="Consolas" w:hAnsi="Consolas"/>
+          <w:color w:val="808080"/>
+          <w:sz w:val="20"/>
+          <w:u w:val="none"/>
+        </w:rPr>
+      </w:r>
+    </w:p>
+    <w:p>
+      <w:pPr>
+        <w:pStyle w:val="Normal"/>
+        <w:bidi w:val="0"/>
+        <w:jc w:val="start"/>
+        <w:rPr>
+          <w:rFonts w:ascii="Consolas" w:hAnsi="Consolas"/>
+          <w:color w:val="808080"/>
+          <w:sz w:val="20"/>
+          <w:u w:val="none"/>
+        </w:rPr>
+      </w:pPr>
+      <w:r>
+        <w:rPr>
+          <w:rFonts w:ascii="Consolas" w:hAnsi="Consolas"/>
+          <w:color w:val="808080"/>
+          <w:sz w:val="20"/>
+          <w:u w:val="none"/>
+        </w:rPr>
+      </w:r>
+    </w:p>
+    <w:p>
+      <w:pPr>
+        <w:pStyle w:val="Normal"/>
+        <w:bidi w:val="0"/>
+        <w:jc w:val="start"/>
+        <w:rPr>
+          <w:rFonts w:ascii="Consolas" w:hAnsi="Consolas"/>
+          <w:color w:val="808080"/>
+          <w:sz w:val="20"/>
+          <w:u w:val="none"/>
+        </w:rPr>
+      </w:pPr>
+      <w:r>
+        <w:rPr>
+          <w:rFonts w:ascii="Consolas" w:hAnsi="Consolas"/>
+          <w:color w:val="808080"/>
+          <w:sz w:val="20"/>
+          <w:u w:val="none"/>
+        </w:rPr>
+        <w:t>Constructor:</w:t>
+        <w:br/>
+        <w:br/>
+        <w:t>Construye, se tiene que definir en esos objetos, cual es su estado inicial de los objetos, su característica principal es que tiene el mismo nombre que la clase.</w:t>
+      </w:r>
+    </w:p>
+    <w:p>
+      <w:pPr>
+        <w:pStyle w:val="Normal"/>
+        <w:bidi w:val="0"/>
+        <w:jc w:val="start"/>
+        <w:rPr>
+          <w:rFonts w:ascii="Consolas" w:hAnsi="Consolas"/>
+          <w:color w:val="808080"/>
+          <w:sz w:val="20"/>
+          <w:u w:val="none"/>
+        </w:rPr>
+      </w:pPr>
+      <w:r>
+        <w:rPr>
+          <w:rFonts w:ascii="Consolas" w:hAnsi="Consolas"/>
+          <w:color w:val="808080"/>
+          <w:sz w:val="20"/>
+          <w:u w:val="none"/>
+        </w:rPr>
+      </w:r>
+    </w:p>
+    <w:p>
+      <w:pPr>
+        <w:pStyle w:val="Normal"/>
+        <w:bidi w:val="0"/>
+        <w:jc w:val="start"/>
+        <w:rPr>
+          <w:rFonts w:ascii="Consolas" w:hAnsi="Consolas"/>
+          <w:color w:val="808080"/>
+          <w:sz w:val="20"/>
+          <w:u w:val="none"/>
+        </w:rPr>
+      </w:pPr>
+      <w:r>
+        <w:rPr>
+          <w:rFonts w:ascii="Consolas" w:hAnsi="Consolas"/>
+          <w:color w:val="808080"/>
+          <w:sz w:val="20"/>
+          <w:u w:val="none"/>
+        </w:rPr>
+        <w:t>Podemos tener varios constructores con el mismo nombre que se denomina sobrecarga de constructores.</w:t>
+      </w:r>
+    </w:p>
+    <w:p>
+      <w:pPr>
+        <w:pStyle w:val="Normal"/>
+        <w:bidi w:val="0"/>
+        <w:jc w:val="start"/>
+        <w:rPr>
+          <w:rFonts w:ascii="Consolas" w:hAnsi="Consolas"/>
+          <w:color w:val="808080"/>
+          <w:sz w:val="20"/>
+          <w:u w:val="none"/>
+        </w:rPr>
+      </w:pPr>
+      <w:r>
+        <w:rPr>
+          <w:rFonts w:ascii="Consolas" w:hAnsi="Consolas"/>
+          <w:color w:val="808080"/>
+          <w:sz w:val="20"/>
+          <w:u w:val="none"/>
+        </w:rPr>
+      </w:r>
+    </w:p>
+    <w:p>
+      <w:pPr>
+        <w:pStyle w:val="Normal"/>
+        <w:bidi w:val="0"/>
+        <w:jc w:val="start"/>
+        <w:rPr>
+          <w:rFonts w:ascii="Consolas" w:hAnsi="Consolas"/>
+          <w:color w:val="808080"/>
+          <w:sz w:val="20"/>
+          <w:u w:val="none"/>
+        </w:rPr>
+      </w:pPr>
+      <w:r>
+        <w:rPr>
+          <w:rFonts w:ascii="Consolas" w:hAnsi="Consolas"/>
+          <w:color w:val="808080"/>
+          <w:sz w:val="20"/>
+          <w:u w:val="none"/>
+        </w:rPr>
+        <w:t>El objetivo es darle a los objetos Scanner diferentes estados iniciales.</w:t>
+      </w:r>
+    </w:p>
+    <w:p>
+      <w:pPr>
+        <w:pStyle w:val="Normal"/>
+        <w:bidi w:val="0"/>
+        <w:jc w:val="start"/>
+        <w:rPr>
+          <w:rFonts w:ascii="Consolas" w:hAnsi="Consolas"/>
+          <w:color w:val="808080"/>
+          <w:sz w:val="20"/>
+          <w:u w:val="none"/>
+        </w:rPr>
+      </w:pPr>
+      <w:r>
+        <w:rPr>
+          <w:rFonts w:ascii="Consolas" w:hAnsi="Consolas"/>
+          <w:color w:val="808080"/>
+          <w:sz w:val="20"/>
+          <w:u w:val="none"/>
+        </w:rPr>
+      </w:r>
+    </w:p>
+    <w:p>
+      <w:pPr>
+        <w:pStyle w:val="Normal"/>
+        <w:bidi w:val="0"/>
+        <w:jc w:val="start"/>
+        <w:rPr>
+          <w:rFonts w:ascii="Consolas" w:hAnsi="Consolas"/>
+          <w:color w:val="808080"/>
+          <w:sz w:val="20"/>
+          <w:u w:val="none"/>
+        </w:rPr>
+      </w:pPr>
+      <w:r>
+        <w:rPr>
+          <w:rFonts w:ascii="Consolas" w:hAnsi="Consolas"/>
+          <w:color w:val="808080"/>
+          <w:sz w:val="20"/>
+          <w:u w:val="none"/>
+        </w:rPr>
+        <w:t>La clase Scanner sirve para leer datos de entrada desde diferentes fuentes, ejemplo desde la consola de Java, también permite leer datos desde archivos, desde cadenas de texto tipo String.</w:t>
+      </w:r>
+    </w:p>
+    <w:p>
+      <w:pPr>
+        <w:pStyle w:val="Normal"/>
+        <w:bidi w:val="0"/>
+        <w:jc w:val="start"/>
+        <w:rPr>
+          <w:rFonts w:ascii="Consolas" w:hAnsi="Consolas"/>
+          <w:color w:val="808080"/>
+          <w:sz w:val="20"/>
+          <w:u w:val="none"/>
+        </w:rPr>
+      </w:pPr>
+      <w:r>
+        <w:rPr>
+          <w:rFonts w:ascii="Consolas" w:hAnsi="Consolas"/>
+          <w:color w:val="808080"/>
+          <w:sz w:val="20"/>
+          <w:u w:val="none"/>
+        </w:rPr>
+      </w:r>
+    </w:p>
+    <w:p>
+      <w:pPr>
+        <w:pStyle w:val="Normal"/>
+        <w:bidi w:val="0"/>
+        <w:jc w:val="start"/>
+        <w:rPr>
+          <w:rFonts w:ascii="Consolas" w:hAnsi="Consolas"/>
+          <w:color w:val="808080"/>
+          <w:sz w:val="20"/>
+          <w:u w:val="none"/>
+        </w:rPr>
+      </w:pPr>
+      <w:r>
+        <w:rPr>
+          <w:rFonts w:ascii="Consolas" w:hAnsi="Consolas"/>
+          <w:color w:val="808080"/>
+          <w:sz w:val="20"/>
+          <w:u w:val="none"/>
+        </w:rPr>
+        <w:t xml:space="preserve">Leer datos de la consola recibe un InputStream. </w:t>
+      </w:r>
+    </w:p>
+    <w:p>
+      <w:pPr>
+        <w:pStyle w:val="Normal"/>
+        <w:bidi w:val="0"/>
+        <w:jc w:val="start"/>
+        <w:rPr>
+          <w:rFonts w:ascii="Consolas" w:hAnsi="Consolas"/>
+          <w:color w:val="808080"/>
+          <w:sz w:val="20"/>
+          <w:u w:val="none"/>
+        </w:rPr>
+      </w:pPr>
+      <w:r>
+        <w:rPr>
+          <w:rFonts w:ascii="Consolas" w:hAnsi="Consolas"/>
+          <w:color w:val="808080"/>
+          <w:sz w:val="20"/>
+          <w:u w:val="none"/>
+        </w:rPr>
+      </w:r>
+    </w:p>
+    <w:p>
+      <w:pPr>
+        <w:pStyle w:val="Normal"/>
+        <w:bidi w:val="0"/>
+        <w:jc w:val="start"/>
+        <w:rPr>
+          <w:rFonts w:ascii="Consolas" w:hAnsi="Consolas"/>
+          <w:color w:val="808080"/>
+          <w:sz w:val="20"/>
+          <w:u w:val="none"/>
+        </w:rPr>
+      </w:pPr>
+      <w:r>
+        <w:rPr>
+          <w:rFonts w:ascii="Consolas" w:hAnsi="Consolas"/>
+          <w:color w:val="808080"/>
+          <w:sz w:val="20"/>
+          <w:u w:val="none"/>
+        </w:rPr>
+      </w:r>
+    </w:p>
+    <w:p>
+      <w:pPr>
+        <w:pStyle w:val="Normal"/>
+        <w:bidi w:val="0"/>
+        <w:jc w:val="start"/>
+        <w:rPr>
+          <w:rFonts w:ascii="Consolas" w:hAnsi="Consolas"/>
+          <w:color w:val="808080"/>
+          <w:sz w:val="20"/>
+          <w:u w:val="none"/>
+        </w:rPr>
+      </w:pPr>
+      <w:r>
+        <w:rPr>
+          <w:rFonts w:ascii="Consolas" w:hAnsi="Consolas"/>
+          <w:color w:val="808080"/>
+          <w:sz w:val="20"/>
+          <w:u w:val="none"/>
+        </w:rPr>
+        <w:t xml:space="preserve">El metodo, devuelve un String del tipo Scanner.  </w:t>
       </w:r>
     </w:p>
     <w:sectPr>

</xml_diff>

<commit_message>
added update and new branch of video15
</commit_message>
<xml_diff>
--- a/Curso POO java.docx
+++ b/Curso POO java.docx
@@ -5510,6 +5510,134 @@
           <w:u w:val="none"/>
         </w:rPr>
         <w:t xml:space="preserve">El metodo, devuelve un String del tipo Scanner.  </w:t>
+      </w:r>
+    </w:p>
+    <w:p>
+      <w:pPr>
+        <w:pStyle w:val="Normal"/>
+        <w:bidi w:val="0"/>
+        <w:jc w:val="start"/>
+        <w:rPr>
+          <w:rFonts w:ascii="Consolas" w:hAnsi="Consolas"/>
+          <w:color w:val="808080"/>
+          <w:sz w:val="20"/>
+          <w:u w:val="none"/>
+        </w:rPr>
+      </w:pPr>
+      <w:r>
+        <w:rPr>
+          <w:rFonts w:ascii="Consolas" w:hAnsi="Consolas"/>
+          <w:color w:val="808080"/>
+          <w:sz w:val="20"/>
+          <w:u w:val="none"/>
+        </w:rPr>
+      </w:r>
+    </w:p>
+    <w:p>
+      <w:pPr>
+        <w:pStyle w:val="Normal"/>
+        <w:bidi w:val="0"/>
+        <w:jc w:val="start"/>
+        <w:rPr>
+          <w:rFonts w:ascii="Consolas" w:hAnsi="Consolas"/>
+          <w:color w:val="808080"/>
+          <w:sz w:val="20"/>
+          <w:u w:val="none"/>
+        </w:rPr>
+      </w:pPr>
+      <w:r>
+        <w:rPr>
+          <w:rFonts w:ascii="Consolas" w:hAnsi="Consolas"/>
+          <w:color w:val="808080"/>
+          <w:sz w:val="20"/>
+          <w:u w:val="none"/>
+        </w:rPr>
+      </w:r>
+    </w:p>
+    <w:p>
+      <w:pPr>
+        <w:pStyle w:val="Normal"/>
+        <w:bidi w:val="0"/>
+        <w:jc w:val="start"/>
+        <w:rPr>
+          <w:rFonts w:ascii="Consolas" w:hAnsi="Consolas"/>
+          <w:color w:val="808080"/>
+          <w:sz w:val="20"/>
+          <w:u w:val="none"/>
+        </w:rPr>
+      </w:pPr>
+      <w:r>
+        <w:rPr>
+          <w:rFonts w:ascii="Consolas" w:hAnsi="Consolas"/>
+          <w:color w:val="808080"/>
+          <w:sz w:val="20"/>
+          <w:u w:val="none"/>
+        </w:rPr>
+      </w:r>
+    </w:p>
+    <w:p>
+      <w:pPr>
+        <w:pStyle w:val="Normal"/>
+        <w:bidi w:val="0"/>
+        <w:jc w:val="start"/>
+        <w:rPr>
+          <w:rFonts w:ascii="Consolas" w:hAnsi="Consolas"/>
+          <w:color w:val="808080"/>
+          <w:sz w:val="20"/>
+          <w:u w:val="none"/>
+        </w:rPr>
+      </w:pPr>
+      <w:r>
+        <w:rPr>
+          <w:rFonts w:ascii="Consolas" w:hAnsi="Consolas"/>
+          <w:color w:val="808080"/>
+          <w:sz w:val="20"/>
+          <w:u w:val="none"/>
+        </w:rPr>
+        <w:t>Video 15 16-08-2025 29:01 min</w:t>
+      </w:r>
+    </w:p>
+    <w:p>
+      <w:pPr>
+        <w:pStyle w:val="Normal"/>
+        <w:bidi w:val="0"/>
+        <w:jc w:val="start"/>
+        <w:rPr>
+          <w:rFonts w:ascii="Consolas" w:hAnsi="Consolas"/>
+          <w:color w:val="808080"/>
+          <w:sz w:val="20"/>
+          <w:u w:val="none"/>
+        </w:rPr>
+      </w:pPr>
+      <w:r>
+        <w:rPr>
+          <w:rFonts w:ascii="Consolas" w:hAnsi="Consolas"/>
+          <w:color w:val="808080"/>
+          <w:sz w:val="20"/>
+          <w:u w:val="none"/>
+        </w:rPr>
+        <w:t>Entrada de datos con Joption pane.</w:t>
+      </w:r>
+    </w:p>
+    <w:p>
+      <w:pPr>
+        <w:pStyle w:val="Normal"/>
+        <w:bidi w:val="0"/>
+        <w:jc w:val="start"/>
+        <w:rPr>
+          <w:rFonts w:ascii="Consolas" w:hAnsi="Consolas"/>
+          <w:color w:val="808080"/>
+          <w:sz w:val="20"/>
+          <w:u w:val="none"/>
+        </w:rPr>
+      </w:pPr>
+      <w:r>
+        <w:rPr>
+          <w:rFonts w:ascii="Consolas" w:hAnsi="Consolas"/>
+          <w:color w:val="808080"/>
+          <w:sz w:val="20"/>
+          <w:u w:val="none"/>
+        </w:rPr>
       </w:r>
     </w:p>
     <w:sectPr>

</xml_diff>